<commit_message>
final commit before submission
</commit_message>
<xml_diff>
--- a/ClassesAndEnums.docx
+++ b/ClassesAndEnums.docx
@@ -165,30 +165,97 @@
         <w:autoSpaceDE w:val="0"/>
         <w:autoSpaceDN w:val="0"/>
         <w:adjustRightInd w:val="0"/>
+        <w:spacing w:after="0" w:line="240" w:lineRule="auto"/>
+        <w:rPr>
+          <w:rFonts w:asciiTheme="majorBidi" w:hAnsiTheme="majorBidi" w:cstheme="majorBidi"/>
+          <w:sz w:val="24"/>
+          <w:szCs w:val="24"/>
+        </w:rPr>
+      </w:pPr>
+      <w:r>
+        <w:rPr>
+          <w:rFonts w:asciiTheme="majorBidi" w:hAnsiTheme="majorBidi" w:cstheme="majorBidi"/>
+          <w:b/>
+          <w:bCs/>
+          <w:sz w:val="24"/>
+          <w:szCs w:val="24"/>
+        </w:rPr>
+        <w:t xml:space="preserve">Class </w:t>
+      </w:r>
+      <w:proofErr w:type="spellStart"/>
+      <w:r>
+        <w:rPr>
+          <w:rFonts w:asciiTheme="majorBidi" w:hAnsiTheme="majorBidi" w:cstheme="majorBidi"/>
+          <w:b/>
+          <w:bCs/>
+          <w:sz w:val="24"/>
+          <w:szCs w:val="24"/>
+        </w:rPr>
+        <w:t>UserInterface</w:t>
+      </w:r>
+      <w:proofErr w:type="spellEnd"/>
+      <w:r>
+        <w:rPr>
+          <w:rFonts w:asciiTheme="majorBidi" w:hAnsiTheme="majorBidi" w:cstheme="majorBidi"/>
+          <w:b/>
+          <w:bCs/>
+          <w:sz w:val="24"/>
+          <w:szCs w:val="24"/>
+        </w:rPr>
+        <w:t>:</w:t>
+      </w:r>
+      <w:r>
+        <w:rPr>
+          <w:rFonts w:asciiTheme="majorBidi" w:hAnsiTheme="majorBidi" w:cstheme="majorBidi"/>
+          <w:sz w:val="24"/>
+          <w:szCs w:val="24"/>
+        </w:rPr>
+        <w:t xml:space="preserve"> Abstract class that defines all functions that any user interface must implement.</w:t>
+      </w:r>
+    </w:p>
+    <w:p>
+      <w:pPr>
+        <w:bidi/>
         <w:spacing w:line="240" w:lineRule="auto"/>
-        <w:rPr>
-          <w:rFonts w:asciiTheme="majorBidi" w:hAnsiTheme="majorBidi" w:cstheme="majorBidi"/>
-          <w:sz w:val="24"/>
-          <w:szCs w:val="24"/>
-        </w:rPr>
-      </w:pPr>
-      <w:r>
-        <w:rPr>
-          <w:rFonts w:asciiTheme="majorBidi" w:hAnsiTheme="majorBidi" w:cstheme="majorBidi"/>
-          <w:b/>
-          <w:bCs/>
-          <w:sz w:val="24"/>
-          <w:szCs w:val="24"/>
-        </w:rPr>
-        <w:t>Class UserInterface:</w:t>
-      </w:r>
-      <w:r>
-        <w:rPr>
-          <w:rFonts w:asciiTheme="majorBidi" w:hAnsiTheme="majorBidi" w:cstheme="majorBidi"/>
-          <w:sz w:val="24"/>
-          <w:szCs w:val="24"/>
-        </w:rPr>
-        <w:t xml:space="preserve"> Abstract class that defines all functions that any user interface must implement.</w:t>
+        <w:ind w:left="720"/>
+        <w:jc w:val="right"/>
+        <w:rPr>
+          <w:rFonts w:asciiTheme="majorBidi" w:hAnsiTheme="majorBidi" w:cstheme="majorBidi"/>
+          <w:sz w:val="24"/>
+          <w:szCs w:val="24"/>
+        </w:rPr>
+      </w:pPr>
+      <w:r>
+        <w:rPr>
+          <w:rFonts w:asciiTheme="majorBidi" w:hAnsiTheme="majorBidi" w:cstheme="majorBidi"/>
+          <w:sz w:val="24"/>
+          <w:szCs w:val="24"/>
+        </w:rPr>
+        <w:t>H</w:t>
+      </w:r>
+      <w:r>
+        <w:rPr>
+          <w:rFonts w:asciiTheme="majorBidi" w:hAnsiTheme="majorBidi" w:cstheme="majorBidi"/>
+          <w:sz w:val="24"/>
+          <w:szCs w:val="24"/>
+        </w:rPr>
+        <w:t>old</w:t>
+      </w:r>
+      <w:r>
+        <w:rPr>
+          <w:rFonts w:asciiTheme="majorBidi" w:hAnsiTheme="majorBidi" w:cstheme="majorBidi"/>
+          <w:sz w:val="24"/>
+          <w:szCs w:val="24"/>
+        </w:rPr>
+        <w:t>s</w:t>
+      </w:r>
+      <w:r>
+        <w:rPr>
+          <w:rFonts w:asciiTheme="majorBidi" w:hAnsiTheme="majorBidi" w:cstheme="majorBidi"/>
+          <w:sz w:val="24"/>
+          <w:szCs w:val="24"/>
+        </w:rPr>
+        <w:t xml:space="preserve"> a dictionary of all available functions for the application.</w:t>
       </w:r>
     </w:p>
     <w:p>
@@ -211,7 +278,31 @@
           <w:sz w:val="24"/>
           <w:szCs w:val="24"/>
         </w:rPr>
-        <w:t>Class ConsoleUI:</w:t>
+        <w:t xml:space="preserve">Class </w:t>
+      </w:r>
+      <w:proofErr w:type="spellStart"/>
+      <w:r>
+        <w:rPr>
+          <w:rFonts w:asciiTheme="majorBidi" w:hAnsiTheme="majorBidi" w:cstheme="majorBidi"/>
+          <w:b/>
+          <w:bCs/>
+          <w:sz w:val="24"/>
+          <w:szCs w:val="24"/>
+        </w:rPr>
+        <w:t>ConsoleUI</w:t>
+      </w:r>
+      <w:bookmarkStart w:id="1" w:name="_GoBack"/>
+      <w:bookmarkEnd w:id="1"/>
+      <w:proofErr w:type="spellEnd"/>
+      <w:r>
+        <w:rPr>
+          <w:rFonts w:asciiTheme="majorBidi" w:hAnsiTheme="majorBidi" w:cstheme="majorBidi"/>
+          <w:b/>
+          <w:bCs/>
+          <w:sz w:val="24"/>
+          <w:szCs w:val="24"/>
+        </w:rPr>
+        <w:t>:</w:t>
       </w:r>
       <w:r>
         <w:rPr>
@@ -258,7 +349,29 @@
           <w:sz w:val="24"/>
           <w:szCs w:val="24"/>
         </w:rPr>
-        <w:t xml:space="preserve">Class ConsoleUtils: </w:t>
+        <w:t xml:space="preserve">Class </w:t>
+      </w:r>
+      <w:proofErr w:type="spellStart"/>
+      <w:r>
+        <w:rPr>
+          <w:rFonts w:asciiTheme="majorBidi" w:hAnsiTheme="majorBidi" w:cstheme="majorBidi"/>
+          <w:b/>
+          <w:bCs/>
+          <w:sz w:val="24"/>
+          <w:szCs w:val="24"/>
+        </w:rPr>
+        <w:t>ConsoleUtils</w:t>
+      </w:r>
+      <w:proofErr w:type="spellEnd"/>
+      <w:r>
+        <w:rPr>
+          <w:rFonts w:asciiTheme="majorBidi" w:hAnsiTheme="majorBidi" w:cstheme="majorBidi"/>
+          <w:b/>
+          <w:bCs/>
+          <w:sz w:val="24"/>
+          <w:szCs w:val="24"/>
+        </w:rPr>
+        <w:t xml:space="preserve">: </w:t>
       </w:r>
       <w:r>
         <w:rPr>
@@ -267,40 +380,6 @@
           <w:szCs w:val="24"/>
         </w:rPr>
         <w:t xml:space="preserve">Generic class for managing console UI. </w:t>
-      </w:r>
-      <w:r>
-        <w:rPr>
-          <w:rFonts w:asciiTheme="majorBidi" w:hAnsiTheme="majorBidi" w:cstheme="majorBidi"/>
-          <w:sz w:val="24"/>
-          <w:szCs w:val="24"/>
-        </w:rPr>
-        <w:t>H</w:t>
-      </w:r>
-      <w:r>
-        <w:rPr>
-          <w:rFonts w:asciiTheme="majorBidi" w:hAnsiTheme="majorBidi" w:cstheme="majorBidi"/>
-          <w:sz w:val="24"/>
-          <w:szCs w:val="24"/>
-        </w:rPr>
-        <w:t>old</w:t>
-      </w:r>
-      <w:r>
-        <w:rPr>
-          <w:rFonts w:asciiTheme="majorBidi" w:hAnsiTheme="majorBidi" w:cstheme="majorBidi"/>
-          <w:sz w:val="24"/>
-          <w:szCs w:val="24"/>
-        </w:rPr>
-        <w:t>s</w:t>
-      </w:r>
-      <w:bookmarkStart w:id="1" w:name="_GoBack"/>
-      <w:bookmarkEnd w:id="1"/>
-      <w:r>
-        <w:rPr>
-          <w:rFonts w:asciiTheme="majorBidi" w:hAnsiTheme="majorBidi" w:cstheme="majorBidi"/>
-          <w:sz w:val="24"/>
-          <w:szCs w:val="24"/>
-        </w:rPr>
-        <w:t xml:space="preserve"> a dictionary of all available functions for the application.</w:t>
       </w:r>
     </w:p>
     <w:p>
@@ -395,7 +474,25 @@
           <w:sz w:val="24"/>
           <w:szCs w:val="24"/>
         </w:rPr>
-        <w:t xml:space="preserve">: The main class of the GarageLogic, is used to connect between </w:t>
+        <w:t xml:space="preserve">: The main class of the </w:t>
+      </w:r>
+      <w:proofErr w:type="spellStart"/>
+      <w:r>
+        <w:rPr>
+          <w:rFonts w:asciiTheme="majorBidi" w:hAnsiTheme="majorBidi" w:cstheme="majorBidi"/>
+          <w:sz w:val="24"/>
+          <w:szCs w:val="24"/>
+        </w:rPr>
+        <w:t>GarageLogic</w:t>
+      </w:r>
+      <w:proofErr w:type="spellEnd"/>
+      <w:r>
+        <w:rPr>
+          <w:rFonts w:asciiTheme="majorBidi" w:hAnsiTheme="majorBidi" w:cstheme="majorBidi"/>
+          <w:sz w:val="24"/>
+          <w:szCs w:val="24"/>
+        </w:rPr>
+        <w:t xml:space="preserve">, is used to connect between </w:t>
       </w:r>
       <w:r>
         <w:rPr>
@@ -435,7 +532,29 @@
           <w:sz w:val="24"/>
           <w:szCs w:val="24"/>
         </w:rPr>
-        <w:t>Class VehicleInGarage:</w:t>
+        <w:t xml:space="preserve">Class </w:t>
+      </w:r>
+      <w:proofErr w:type="spellStart"/>
+      <w:r>
+        <w:rPr>
+          <w:rFonts w:asciiTheme="majorBidi" w:hAnsiTheme="majorBidi" w:cstheme="majorBidi"/>
+          <w:b/>
+          <w:bCs/>
+          <w:sz w:val="24"/>
+          <w:szCs w:val="24"/>
+        </w:rPr>
+        <w:t>VehicleInGarage</w:t>
+      </w:r>
+      <w:proofErr w:type="spellEnd"/>
+      <w:r>
+        <w:rPr>
+          <w:rFonts w:asciiTheme="majorBidi" w:hAnsiTheme="majorBidi" w:cstheme="majorBidi"/>
+          <w:b/>
+          <w:bCs/>
+          <w:sz w:val="24"/>
+          <w:szCs w:val="24"/>
+        </w:rPr>
+        <w:t>:</w:t>
       </w:r>
       <w:r>
         <w:rPr>
@@ -498,8 +617,20 @@
           <w:sz w:val="24"/>
           <w:szCs w:val="24"/>
         </w:rPr>
-        <w:t>Class VehicleFactory</w:t>
-      </w:r>
+        <w:t xml:space="preserve">Class </w:t>
+      </w:r>
+      <w:proofErr w:type="spellStart"/>
+      <w:r>
+        <w:rPr>
+          <w:rFonts w:asciiTheme="majorBidi" w:hAnsiTheme="majorBidi" w:cstheme="majorBidi"/>
+          <w:b/>
+          <w:bCs/>
+          <w:sz w:val="24"/>
+          <w:szCs w:val="24"/>
+        </w:rPr>
+        <w:t>VehicleFactory</w:t>
+      </w:r>
+      <w:proofErr w:type="spellEnd"/>
       <w:r>
         <w:rPr>
           <w:rFonts w:asciiTheme="majorBidi" w:hAnsiTheme="majorBidi" w:cstheme="majorBidi"/>
@@ -576,7 +707,23 @@
           <w:sz w:val="24"/>
           <w:szCs w:val="24"/>
         </w:rPr>
-        <w:t>. H</w:t>
+        <w:t xml:space="preserve">. </w:t>
+      </w:r>
+      <w:r>
+        <w:rPr>
+          <w:rFonts w:asciiTheme="majorBidi" w:hAnsiTheme="majorBidi" w:cstheme="majorBidi"/>
+          <w:sz w:val="24"/>
+          <w:szCs w:val="24"/>
+        </w:rPr>
+        <w:br/>
+      </w:r>
+      <w:r>
+        <w:rPr>
+          <w:rFonts w:asciiTheme="majorBidi" w:hAnsiTheme="majorBidi" w:cstheme="majorBidi"/>
+          <w:sz w:val="24"/>
+          <w:szCs w:val="24"/>
+        </w:rPr>
+        <w:t>H</w:t>
       </w:r>
       <w:r>
         <w:rPr>
@@ -624,7 +771,23 @@
           <w:sz w:val="24"/>
           <w:szCs w:val="24"/>
         </w:rPr>
-        <w:t>. H</w:t>
+        <w:t xml:space="preserve">. </w:t>
+      </w:r>
+      <w:r>
+        <w:rPr>
+          <w:rFonts w:asciiTheme="majorBidi" w:hAnsiTheme="majorBidi" w:cstheme="majorBidi"/>
+          <w:sz w:val="24"/>
+          <w:szCs w:val="24"/>
+        </w:rPr>
+        <w:br/>
+      </w:r>
+      <w:r>
+        <w:rPr>
+          <w:rFonts w:asciiTheme="majorBidi" w:hAnsiTheme="majorBidi" w:cstheme="majorBidi"/>
+          <w:sz w:val="24"/>
+          <w:szCs w:val="24"/>
+        </w:rPr>
+        <w:t>H</w:t>
       </w:r>
       <w:r>
         <w:rPr>
@@ -671,15 +834,47 @@
           <w:sz w:val="24"/>
           <w:szCs w:val="24"/>
         </w:rPr>
-        <w:t xml:space="preserve">n have an only a fueled engine, </w:t>
-      </w:r>
-      <w:r>
-        <w:rPr>
-          <w:rFonts w:asciiTheme="majorBidi" w:hAnsiTheme="majorBidi" w:cstheme="majorBidi"/>
-          <w:sz w:val="24"/>
-          <w:szCs w:val="24"/>
-        </w:rPr>
-        <w:t>has two additional fields: if it carries hazrdous materials and max carrying weight.</w:t>
+        <w:t>n have an only a fueled engine.</w:t>
+      </w:r>
+      <w:r>
+        <w:rPr>
+          <w:rFonts w:asciiTheme="majorBidi" w:hAnsiTheme="majorBidi" w:cstheme="majorBidi"/>
+          <w:sz w:val="24"/>
+          <w:szCs w:val="24"/>
+        </w:rPr>
+        <w:t xml:space="preserve"> </w:t>
+      </w:r>
+      <w:r>
+        <w:rPr>
+          <w:rFonts w:asciiTheme="majorBidi" w:hAnsiTheme="majorBidi" w:cstheme="majorBidi"/>
+          <w:sz w:val="24"/>
+          <w:szCs w:val="24"/>
+        </w:rPr>
+        <w:br/>
+      </w:r>
+      <w:r>
+        <w:rPr>
+          <w:rFonts w:asciiTheme="majorBidi" w:hAnsiTheme="majorBidi" w:cstheme="majorBidi"/>
+          <w:sz w:val="24"/>
+          <w:szCs w:val="24"/>
+        </w:rPr>
+        <w:t>has two additional fields: if it carries haz</w:t>
+      </w:r>
+      <w:r>
+        <w:rPr>
+          <w:rFonts w:asciiTheme="majorBidi" w:hAnsiTheme="majorBidi" w:cstheme="majorBidi"/>
+          <w:sz w:val="24"/>
+          <w:szCs w:val="24"/>
+        </w:rPr>
+        <w:t>a</w:t>
+      </w:r>
+      <w:r>
+        <w:rPr>
+          <w:rFonts w:asciiTheme="majorBidi" w:hAnsiTheme="majorBidi" w:cstheme="majorBidi"/>
+          <w:sz w:val="24"/>
+          <w:szCs w:val="24"/>
+        </w:rPr>
+        <w:t>rdous materials and max carrying weight.</w:t>
       </w:r>
     </w:p>
     <w:p>
@@ -780,7 +975,29 @@
           <w:sz w:val="24"/>
           <w:szCs w:val="24"/>
         </w:rPr>
-        <w:t>Class FuelEngine:</w:t>
+        <w:t xml:space="preserve">Class </w:t>
+      </w:r>
+      <w:proofErr w:type="spellStart"/>
+      <w:r>
+        <w:rPr>
+          <w:rFonts w:asciiTheme="majorBidi" w:hAnsiTheme="majorBidi" w:cstheme="majorBidi"/>
+          <w:b/>
+          <w:bCs/>
+          <w:sz w:val="24"/>
+          <w:szCs w:val="24"/>
+        </w:rPr>
+        <w:t>FuelEngine</w:t>
+      </w:r>
+      <w:proofErr w:type="spellEnd"/>
+      <w:r>
+        <w:rPr>
+          <w:rFonts w:asciiTheme="majorBidi" w:hAnsiTheme="majorBidi" w:cstheme="majorBidi"/>
+          <w:b/>
+          <w:bCs/>
+          <w:sz w:val="24"/>
+          <w:szCs w:val="24"/>
+        </w:rPr>
+        <w:t>:</w:t>
       </w:r>
       <w:r>
         <w:rPr>
@@ -819,7 +1036,29 @@
           <w:sz w:val="24"/>
           <w:szCs w:val="24"/>
         </w:rPr>
-        <w:t>Class ElectricEngine:</w:t>
+        <w:t xml:space="preserve">Class </w:t>
+      </w:r>
+      <w:proofErr w:type="spellStart"/>
+      <w:r>
+        <w:rPr>
+          <w:rFonts w:asciiTheme="majorBidi" w:hAnsiTheme="majorBidi" w:cstheme="majorBidi"/>
+          <w:b/>
+          <w:bCs/>
+          <w:sz w:val="24"/>
+          <w:szCs w:val="24"/>
+        </w:rPr>
+        <w:t>ElectricEngine</w:t>
+      </w:r>
+      <w:proofErr w:type="spellEnd"/>
+      <w:r>
+        <w:rPr>
+          <w:rFonts w:asciiTheme="majorBidi" w:hAnsiTheme="majorBidi" w:cstheme="majorBidi"/>
+          <w:b/>
+          <w:bCs/>
+          <w:sz w:val="24"/>
+          <w:szCs w:val="24"/>
+        </w:rPr>
+        <w:t>:</w:t>
       </w:r>
       <w:r>
         <w:rPr>
@@ -858,7 +1097,29 @@
           <w:sz w:val="24"/>
           <w:szCs w:val="24"/>
         </w:rPr>
-        <w:t>Class ValueOutOfRangeException:</w:t>
+        <w:t xml:space="preserve">Class </w:t>
+      </w:r>
+      <w:proofErr w:type="spellStart"/>
+      <w:r>
+        <w:rPr>
+          <w:rFonts w:asciiTheme="majorBidi" w:hAnsiTheme="majorBidi" w:cstheme="majorBidi"/>
+          <w:b/>
+          <w:bCs/>
+          <w:sz w:val="24"/>
+          <w:szCs w:val="24"/>
+        </w:rPr>
+        <w:t>ValueOutOfRangeException</w:t>
+      </w:r>
+      <w:proofErr w:type="spellEnd"/>
+      <w:r>
+        <w:rPr>
+          <w:rFonts w:asciiTheme="majorBidi" w:hAnsiTheme="majorBidi" w:cstheme="majorBidi"/>
+          <w:b/>
+          <w:bCs/>
+          <w:sz w:val="24"/>
+          <w:szCs w:val="24"/>
+        </w:rPr>
+        <w:t>:</w:t>
       </w:r>
       <w:r>
         <w:rPr>
@@ -914,7 +1175,29 @@
           <w:szCs w:val="24"/>
         </w:rPr>
         <w:lastRenderedPageBreak/>
-        <w:t>Enum EnumUtils:</w:t>
+        <w:t xml:space="preserve">Enum </w:t>
+      </w:r>
+      <w:proofErr w:type="spellStart"/>
+      <w:r>
+        <w:rPr>
+          <w:rFonts w:asciiTheme="majorBidi" w:hAnsiTheme="majorBidi" w:cstheme="majorBidi"/>
+          <w:b/>
+          <w:bCs/>
+          <w:sz w:val="24"/>
+          <w:szCs w:val="24"/>
+        </w:rPr>
+        <w:t>EnumUtils</w:t>
+      </w:r>
+      <w:proofErr w:type="spellEnd"/>
+      <w:r>
+        <w:rPr>
+          <w:rFonts w:asciiTheme="majorBidi" w:hAnsiTheme="majorBidi" w:cstheme="majorBidi"/>
+          <w:b/>
+          <w:bCs/>
+          <w:sz w:val="24"/>
+          <w:szCs w:val="24"/>
+        </w:rPr>
+        <w:t>:</w:t>
       </w:r>
       <w:r>
         <w:rPr>
@@ -953,7 +1236,29 @@
           <w:sz w:val="24"/>
           <w:szCs w:val="24"/>
         </w:rPr>
-        <w:t>Enum eVehicleStatus:</w:t>
+        <w:t xml:space="preserve">Enum </w:t>
+      </w:r>
+      <w:proofErr w:type="spellStart"/>
+      <w:r>
+        <w:rPr>
+          <w:rFonts w:asciiTheme="majorBidi" w:hAnsiTheme="majorBidi" w:cstheme="majorBidi"/>
+          <w:b/>
+          <w:bCs/>
+          <w:sz w:val="24"/>
+          <w:szCs w:val="24"/>
+        </w:rPr>
+        <w:t>eVehicleStatus</w:t>
+      </w:r>
+      <w:proofErr w:type="spellEnd"/>
+      <w:r>
+        <w:rPr>
+          <w:rFonts w:asciiTheme="majorBidi" w:hAnsiTheme="majorBidi" w:cstheme="majorBidi"/>
+          <w:b/>
+          <w:bCs/>
+          <w:sz w:val="24"/>
+          <w:szCs w:val="24"/>
+        </w:rPr>
+        <w:t>:</w:t>
       </w:r>
       <w:r>
         <w:rPr>
@@ -992,7 +1297,29 @@
           <w:sz w:val="24"/>
           <w:szCs w:val="24"/>
         </w:rPr>
-        <w:t>Enum eFuelType:</w:t>
+        <w:t xml:space="preserve">Enum </w:t>
+      </w:r>
+      <w:proofErr w:type="spellStart"/>
+      <w:r>
+        <w:rPr>
+          <w:rFonts w:asciiTheme="majorBidi" w:hAnsiTheme="majorBidi" w:cstheme="majorBidi"/>
+          <w:b/>
+          <w:bCs/>
+          <w:sz w:val="24"/>
+          <w:szCs w:val="24"/>
+        </w:rPr>
+        <w:t>eFuelType</w:t>
+      </w:r>
+      <w:proofErr w:type="spellEnd"/>
+      <w:r>
+        <w:rPr>
+          <w:rFonts w:asciiTheme="majorBidi" w:hAnsiTheme="majorBidi" w:cstheme="majorBidi"/>
+          <w:b/>
+          <w:bCs/>
+          <w:sz w:val="24"/>
+          <w:szCs w:val="24"/>
+        </w:rPr>
+        <w:t>:</w:t>
       </w:r>
       <w:r>
         <w:rPr>
@@ -1032,7 +1359,29 @@
           <w:sz w:val="24"/>
           <w:szCs w:val="24"/>
         </w:rPr>
-        <w:t>Enum eLicenseType:</w:t>
+        <w:t xml:space="preserve">Enum </w:t>
+      </w:r>
+      <w:proofErr w:type="spellStart"/>
+      <w:r>
+        <w:rPr>
+          <w:rFonts w:asciiTheme="majorBidi" w:hAnsiTheme="majorBidi" w:cstheme="majorBidi"/>
+          <w:b/>
+          <w:bCs/>
+          <w:sz w:val="24"/>
+          <w:szCs w:val="24"/>
+        </w:rPr>
+        <w:t>eLicenseType</w:t>
+      </w:r>
+      <w:proofErr w:type="spellEnd"/>
+      <w:r>
+        <w:rPr>
+          <w:rFonts w:asciiTheme="majorBidi" w:hAnsiTheme="majorBidi" w:cstheme="majorBidi"/>
+          <w:b/>
+          <w:bCs/>
+          <w:sz w:val="24"/>
+          <w:szCs w:val="24"/>
+        </w:rPr>
+        <w:t>:</w:t>
       </w:r>
       <w:r>
         <w:rPr>
@@ -1083,6 +1432,7 @@
         </w:rPr>
         <w:t xml:space="preserve"> </w:t>
       </w:r>
+      <w:proofErr w:type="spellStart"/>
       <w:r>
         <w:rPr>
           <w:rFonts w:asciiTheme="majorBidi" w:hAnsiTheme="majorBidi" w:cstheme="majorBidi"/>
@@ -1093,6 +1443,7 @@
         </w:rPr>
         <w:t>eColor</w:t>
       </w:r>
+      <w:proofErr w:type="spellEnd"/>
       <w:r>
         <w:rPr>
           <w:rFonts w:asciiTheme="majorBidi" w:hAnsiTheme="majorBidi" w:cstheme="majorBidi"/>
@@ -1685,7 +2036,15 @@
                               <w:fldChar w:fldCharType="end"/>
                             </w:r>
                             <w:r>
-                              <w:t xml:space="preserve">: GarageLogic </w:t>
+                              <w:t xml:space="preserve">: </w:t>
+                            </w:r>
+                            <w:proofErr w:type="spellStart"/>
+                            <w:r>
+                              <w:t>GarageLogic</w:t>
+                            </w:r>
+                            <w:proofErr w:type="spellEnd"/>
+                            <w:r>
+                              <w:t xml:space="preserve"> </w:t>
                             </w:r>
                             <w:r>
                               <w:t xml:space="preserve">Class </w:t>
@@ -1751,7 +2110,15 @@
                         <w:fldChar w:fldCharType="end"/>
                       </w:r>
                       <w:r>
-                        <w:t xml:space="preserve">: GarageLogic </w:t>
+                        <w:t xml:space="preserve">: </w:t>
+                      </w:r>
+                      <w:proofErr w:type="spellStart"/>
+                      <w:r>
+                        <w:t>GarageLogic</w:t>
+                      </w:r>
+                      <w:proofErr w:type="spellEnd"/>
+                      <w:r>
+                        <w:t xml:space="preserve"> </w:t>
                       </w:r>
                       <w:r>
                         <w:t xml:space="preserve">Class </w:t>

</xml_diff>